<commit_message>
Upload laravel login Praktikum 13
</commit_message>
<xml_diff>
--- a/Pertemuan 12/Cuaca.docx
+++ b/Pertemuan 12/Cuaca.docx
@@ -33,82 +33,10 @@
         <w:jc w:val="center"/>
         <w:rPr>
           <w:b/>
-          <w:sz w:val="36"/>
-          <w:szCs w:val="36"/>
-        </w:rPr>
-      </w:pPr>
-      <w:proofErr w:type="spellStart"/>
-      <w:r>
-        <w:rPr>
-          <w:b/>
-          <w:sz w:val="36"/>
-          <w:szCs w:val="36"/>
-        </w:rPr>
-        <w:t>Nama</w:t>
-      </w:r>
-      <w:proofErr w:type="spellEnd"/>
-      <w:r>
-        <w:rPr>
-          <w:b/>
-          <w:sz w:val="36"/>
-          <w:szCs w:val="36"/>
-        </w:rPr>
-        <w:t xml:space="preserve">: Muhammad </w:t>
-      </w:r>
-      <w:proofErr w:type="spellStart"/>
-      <w:r>
-        <w:rPr>
-          <w:b/>
-          <w:sz w:val="36"/>
-          <w:szCs w:val="36"/>
-        </w:rPr>
-        <w:t>Taufiq</w:t>
-      </w:r>
-      <w:proofErr w:type="spellEnd"/>
-      <w:r>
-        <w:rPr>
-          <w:b/>
-          <w:sz w:val="36"/>
-          <w:szCs w:val="36"/>
-        </w:rPr>
-        <w:t xml:space="preserve"> </w:t>
-      </w:r>
-      <w:proofErr w:type="spellStart"/>
-      <w:r>
-        <w:rPr>
-          <w:b/>
-          <w:sz w:val="36"/>
-          <w:szCs w:val="36"/>
-        </w:rPr>
-        <w:t>Abdus</w:t>
-      </w:r>
-      <w:proofErr w:type="spellEnd"/>
-      <w:r>
-        <w:rPr>
-          <w:b/>
-          <w:sz w:val="36"/>
-          <w:szCs w:val="36"/>
-        </w:rPr>
-        <w:t xml:space="preserve"> </w:t>
-      </w:r>
-      <w:proofErr w:type="gramStart"/>
-      <w:r>
-        <w:rPr>
-          <w:b/>
-          <w:sz w:val="36"/>
-          <w:szCs w:val="36"/>
-        </w:rPr>
-        <w:t>Salam(</w:t>
-      </w:r>
-      <w:proofErr w:type="gramEnd"/>
-      <w:r>
-        <w:rPr>
-          <w:b/>
-          <w:sz w:val="36"/>
-          <w:szCs w:val="36"/>
-        </w:rPr>
-        <w:t>22)</w:t>
-      </w:r>
+          <w:sz w:val="44"/>
+          <w:szCs w:val="44"/>
+        </w:rPr>
+      </w:pPr>
     </w:p>
     <w:p>
       <w:pPr>
@@ -119,23 +47,13 @@
           <w:szCs w:val="36"/>
         </w:rPr>
       </w:pPr>
-      <w:proofErr w:type="spellStart"/>
-      <w:r>
-        <w:rPr>
-          <w:b/>
-          <w:sz w:val="36"/>
-          <w:szCs w:val="36"/>
-        </w:rPr>
-        <w:t>Kelas</w:t>
-      </w:r>
-      <w:proofErr w:type="spellEnd"/>
-      <w:r>
-        <w:rPr>
-          <w:b/>
-          <w:sz w:val="36"/>
-          <w:szCs w:val="36"/>
-        </w:rPr>
-        <w:t>: SIB 3D</w:t>
+      <w:r>
+        <w:rPr>
+          <w:b/>
+          <w:sz w:val="36"/>
+          <w:szCs w:val="36"/>
+        </w:rPr>
+        <w:t>Nama: Muhammad Taufiq Abdus Salam(22)</w:t>
       </w:r>
     </w:p>
     <w:p>
@@ -147,60 +65,31 @@
           <w:szCs w:val="36"/>
         </w:rPr>
       </w:pPr>
-      <w:proofErr w:type="spellStart"/>
-      <w:r>
-        <w:rPr>
-          <w:b/>
-          <w:sz w:val="36"/>
-          <w:szCs w:val="36"/>
-        </w:rPr>
-        <w:t>Tugas</w:t>
-      </w:r>
-      <w:proofErr w:type="spellEnd"/>
-      <w:r>
-        <w:rPr>
-          <w:b/>
-          <w:sz w:val="36"/>
-          <w:szCs w:val="36"/>
-        </w:rPr>
-        <w:t xml:space="preserve"> </w:t>
-      </w:r>
-      <w:proofErr w:type="spellStart"/>
-      <w:r>
-        <w:rPr>
-          <w:b/>
-          <w:sz w:val="36"/>
-          <w:szCs w:val="36"/>
-        </w:rPr>
-        <w:t>Cuaca</w:t>
-      </w:r>
-      <w:proofErr w:type="spellEnd"/>
-    </w:p>
-    <w:p>
-      <w:pPr>
-        <w:rPr>
-          <w:b/>
-          <w:sz w:val="36"/>
-          <w:szCs w:val="36"/>
-        </w:rPr>
-      </w:pPr>
-      <w:proofErr w:type="spellStart"/>
-      <w:r>
-        <w:rPr>
-          <w:b/>
-          <w:sz w:val="36"/>
-          <w:szCs w:val="36"/>
-        </w:rPr>
-        <w:t>Hasil</w:t>
-      </w:r>
-      <w:proofErr w:type="spellEnd"/>
-      <w:r>
-        <w:rPr>
-          <w:b/>
-          <w:sz w:val="36"/>
-          <w:szCs w:val="36"/>
-        </w:rPr>
-        <w:t xml:space="preserve"> RUN:</w:t>
+      <w:r>
+        <w:rPr>
+          <w:b/>
+          <w:sz w:val="36"/>
+          <w:szCs w:val="36"/>
+        </w:rPr>
+        <w:t>Kelas: SIB 3D</w:t>
+      </w:r>
+    </w:p>
+    <w:p>
+      <w:pPr>
+        <w:jc w:val="center"/>
+        <w:rPr>
+          <w:b/>
+          <w:sz w:val="36"/>
+          <w:szCs w:val="36"/>
+        </w:rPr>
+      </w:pPr>
+      <w:r>
+        <w:rPr>
+          <w:b/>
+          <w:sz w:val="36"/>
+          <w:szCs w:val="36"/>
+        </w:rPr>
+        <w:t>Tugas Cuaca</w:t>
       </w:r>
       <w:bookmarkStart w:id="0" w:name="_GoBack"/>
       <w:bookmarkEnd w:id="0"/>
@@ -219,8 +108,33 @@
           <w:sz w:val="36"/>
           <w:szCs w:val="36"/>
         </w:rPr>
+        <w:t>Hasil RUN:</w:t>
+      </w:r>
+    </w:p>
+    <w:p>
+      <w:pPr>
+        <w:rPr>
+          <w:b/>
+          <w:sz w:val="36"/>
+          <w:szCs w:val="36"/>
+        </w:rPr>
+      </w:pPr>
+      <w:r>
+        <w:rPr>
+          <w:b/>
+          <w:sz w:val="36"/>
+          <w:szCs w:val="36"/>
+        </w:rPr>
         <w:t>Jakarta:</w:t>
       </w:r>
+      <w:r>
+        <w:rPr>
+          <w:b/>
+          <w:sz w:val="36"/>
+          <w:szCs w:val="36"/>
+        </w:rPr>
+        <w:t xml:space="preserve">                                             Batu:</w:t>
+      </w:r>
     </w:p>
     <w:p>
       <w:pPr>
@@ -237,10 +151,10 @@
           <w:szCs w:val="36"/>
         </w:rPr>
         <w:drawing>
-          <wp:inline distT="0" distB="0" distL="0" distR="0" wp14:anchorId="712A3B9C" wp14:editId="4641B4A0">
-            <wp:extent cx="4744112" cy="5401429"/>
-            <wp:effectExtent l="0" t="0" r="0" b="8890"/>
-            <wp:docPr id="2" name="Picture 2"/>
+          <wp:inline distT="0" distB="0" distL="0" distR="0" wp14:anchorId="029F831F" wp14:editId="449EE603">
+            <wp:extent cx="2902922" cy="3631565"/>
+            <wp:effectExtent l="0" t="0" r="0" b="6985"/>
+            <wp:docPr id="5" name="Picture 5"/>
             <wp:cNvGraphicFramePr>
               <a:graphicFrameLocks xmlns:a="http://schemas.openxmlformats.org/drawingml/2006/main" noChangeAspect="1"/>
             </wp:cNvGraphicFramePr>
@@ -260,7 +174,7 @@
                   <pic:spPr>
                     <a:xfrm>
                       <a:off x="0" y="0"/>
-                      <a:ext cx="4744112" cy="5401429"/>
+                      <a:ext cx="2938624" cy="3676229"/>
                     </a:xfrm>
                     <a:prstGeom prst="rect">
                       <a:avLst/>
@@ -278,47 +192,19 @@
           <w:sz w:val="36"/>
           <w:szCs w:val="36"/>
         </w:rPr>
-        <w:br/>
-      </w:r>
-      <w:proofErr w:type="spellStart"/>
-      <w:r>
-        <w:rPr>
-          <w:b/>
-          <w:sz w:val="36"/>
-          <w:szCs w:val="36"/>
-        </w:rPr>
-        <w:t>Batu</w:t>
-      </w:r>
-      <w:proofErr w:type="spellEnd"/>
-      <w:r>
-        <w:rPr>
-          <w:b/>
-          <w:sz w:val="36"/>
-          <w:szCs w:val="36"/>
-        </w:rPr>
-        <w:t>:</w:t>
-      </w:r>
-    </w:p>
-    <w:p>
-      <w:pPr>
-        <w:rPr>
-          <w:b/>
-          <w:sz w:val="36"/>
-          <w:szCs w:val="36"/>
-        </w:rPr>
-      </w:pPr>
-      <w:r>
-        <w:rPr>
-          <w:b/>
-          <w:sz w:val="36"/>
-          <w:szCs w:val="36"/>
-        </w:rPr>
-        <w:lastRenderedPageBreak/>
+        <w:t xml:space="preserve">   </w:t>
+      </w:r>
+      <w:r>
+        <w:rPr>
+          <w:b/>
+          <w:sz w:val="36"/>
+          <w:szCs w:val="36"/>
+        </w:rPr>
         <w:drawing>
-          <wp:inline distT="0" distB="0" distL="0" distR="0" wp14:anchorId="129C0598" wp14:editId="132ADFC1">
-            <wp:extent cx="4734586" cy="5287113"/>
-            <wp:effectExtent l="0" t="0" r="8890" b="8890"/>
-            <wp:docPr id="3" name="Picture 3"/>
+          <wp:inline distT="0" distB="0" distL="0" distR="0" wp14:anchorId="64DAA8B0" wp14:editId="448FD32F">
+            <wp:extent cx="2877296" cy="3686175"/>
+            <wp:effectExtent l="0" t="0" r="0" b="0"/>
+            <wp:docPr id="4" name="Picture 4"/>
             <wp:cNvGraphicFramePr>
               <a:graphicFrameLocks xmlns:a="http://schemas.openxmlformats.org/drawingml/2006/main" noChangeAspect="1"/>
             </wp:cNvGraphicFramePr>
@@ -338,7 +224,7 @@
                   <pic:spPr>
                     <a:xfrm>
                       <a:off x="0" y="0"/>
-                      <a:ext cx="4734586" cy="5287113"/>
+                      <a:ext cx="2898696" cy="3713591"/>
                     </a:xfrm>
                     <a:prstGeom prst="rect">
                       <a:avLst/>
@@ -359,34 +245,88 @@
           <w:szCs w:val="36"/>
         </w:rPr>
       </w:pPr>
-      <w:r>
-        <w:rPr>
-          <w:b/>
-          <w:sz w:val="36"/>
-          <w:szCs w:val="36"/>
-        </w:rPr>
+    </w:p>
+    <w:p>
+      <w:pPr>
+        <w:rPr>
+          <w:b/>
+          <w:sz w:val="36"/>
+          <w:szCs w:val="36"/>
+        </w:rPr>
+      </w:pPr>
+      <w:r>
+        <w:rPr>
+          <w:b/>
+          <w:sz w:val="36"/>
+          <w:szCs w:val="36"/>
+        </w:rPr>
+        <w:t>GitHub:</w:t>
+      </w:r>
+    </w:p>
+    <w:p>
+      <w:pPr>
+        <w:rPr>
+          <w:b/>
+          <w:sz w:val="36"/>
+          <w:szCs w:val="36"/>
+        </w:rPr>
+      </w:pPr>
+      <w:hyperlink r:id="rId8" w:history="1">
+        <w:r>
+          <w:rPr>
+            <w:rStyle w:val="Hyperlink"/>
+            <w:b/>
+            <w:sz w:val="36"/>
+            <w:szCs w:val="36"/>
+          </w:rPr>
+          <w:t>https://github.com/MuhammadTaufiqAbdusSalam/Pem-Mobile/tree/main/Pertemuan%2012</w:t>
+        </w:r>
+      </w:hyperlink>
+    </w:p>
+    <w:p>
+      <w:pPr>
+        <w:rPr>
+          <w:b/>
+          <w:sz w:val="36"/>
+          <w:szCs w:val="36"/>
+        </w:rPr>
+      </w:pPr>
+      <w:r>
+        <w:rPr>
+          <w:b/>
+          <w:sz w:val="36"/>
+          <w:szCs w:val="36"/>
+        </w:rPr>
+        <w:lastRenderedPageBreak/>
         <w:t>Malang:</w:t>
       </w:r>
-    </w:p>
-    <w:p>
-      <w:pPr>
-        <w:rPr>
-          <w:b/>
-          <w:sz w:val="36"/>
-          <w:szCs w:val="36"/>
-        </w:rPr>
-      </w:pPr>
-      <w:r>
-        <w:rPr>
-          <w:b/>
-          <w:sz w:val="36"/>
-          <w:szCs w:val="36"/>
-        </w:rPr>
-        <w:lastRenderedPageBreak/>
+      <w:r>
+        <w:rPr>
+          <w:b/>
+          <w:sz w:val="36"/>
+          <w:szCs w:val="36"/>
+        </w:rPr>
+        <w:t xml:space="preserve">                                            Mojokerto:</w:t>
+      </w:r>
+    </w:p>
+    <w:p>
+      <w:pPr>
+        <w:rPr>
+          <w:b/>
+          <w:sz w:val="36"/>
+          <w:szCs w:val="36"/>
+        </w:rPr>
+      </w:pPr>
+      <w:r>
+        <w:rPr>
+          <w:b/>
+          <w:sz w:val="36"/>
+          <w:szCs w:val="36"/>
+        </w:rPr>
         <w:drawing>
-          <wp:inline distT="0" distB="0" distL="0" distR="0" wp14:anchorId="2BD69ACE" wp14:editId="339019D0">
-            <wp:extent cx="4744112" cy="5506218"/>
-            <wp:effectExtent l="0" t="0" r="0" b="0"/>
+          <wp:inline distT="0" distB="0" distL="0" distR="0" wp14:anchorId="3C281DF9" wp14:editId="696148B2">
+            <wp:extent cx="2895353" cy="3581400"/>
+            <wp:effectExtent l="0" t="0" r="635" b="0"/>
             <wp:docPr id="1" name="Picture 1"/>
             <wp:cNvGraphicFramePr>
               <a:graphicFrameLocks xmlns:a="http://schemas.openxmlformats.org/drawingml/2006/main" noChangeAspect="1"/>
@@ -399,7 +339,7 @@
                     <pic:cNvPicPr/>
                   </pic:nvPicPr>
                   <pic:blipFill>
-                    <a:blip r:embed="rId8"/>
+                    <a:blip r:embed="rId9"/>
                     <a:stretch>
                       <a:fillRect/>
                     </a:stretch>
@@ -407,7 +347,7 @@
                   <pic:spPr>
                     <a:xfrm>
                       <a:off x="0" y="0"/>
-                      <a:ext cx="4744112" cy="5506218"/>
+                      <a:ext cx="2910525" cy="3600167"/>
                     </a:xfrm>
                     <a:prstGeom prst="rect">
                       <a:avLst/>
@@ -419,6 +359,74 @@
           </wp:inline>
         </w:drawing>
       </w:r>
+      <w:r>
+        <w:rPr>
+          <w:b/>
+          <w:sz w:val="36"/>
+          <w:szCs w:val="36"/>
+        </w:rPr>
+        <w:t xml:space="preserve">  </w:t>
+      </w:r>
+      <w:r>
+        <w:rPr>
+          <w:b/>
+          <w:sz w:val="36"/>
+          <w:szCs w:val="36"/>
+        </w:rPr>
+        <w:drawing>
+          <wp:inline distT="0" distB="0" distL="0" distR="0" wp14:anchorId="4FA6AB58" wp14:editId="2E384E6A">
+            <wp:extent cx="2922761" cy="3619500"/>
+            <wp:effectExtent l="0" t="0" r="0" b="0"/>
+            <wp:docPr id="6" name="Picture 6"/>
+            <wp:cNvGraphicFramePr>
+              <a:graphicFrameLocks xmlns:a="http://schemas.openxmlformats.org/drawingml/2006/main" noChangeAspect="1"/>
+            </wp:cNvGraphicFramePr>
+            <a:graphic xmlns:a="http://schemas.openxmlformats.org/drawingml/2006/main">
+              <a:graphicData uri="http://schemas.openxmlformats.org/drawingml/2006/picture">
+                <pic:pic xmlns:pic="http://schemas.openxmlformats.org/drawingml/2006/picture">
+                  <pic:nvPicPr>
+                    <pic:cNvPr id="1" name=""/>
+                    <pic:cNvPicPr/>
+                  </pic:nvPicPr>
+                  <pic:blipFill>
+                    <a:blip r:embed="rId10"/>
+                    <a:stretch>
+                      <a:fillRect/>
+                    </a:stretch>
+                  </pic:blipFill>
+                  <pic:spPr>
+                    <a:xfrm>
+                      <a:off x="0" y="0"/>
+                      <a:ext cx="2925393" cy="3622760"/>
+                    </a:xfrm>
+                    <a:prstGeom prst="rect">
+                      <a:avLst/>
+                    </a:prstGeom>
+                  </pic:spPr>
+                </pic:pic>
+              </a:graphicData>
+            </a:graphic>
+          </wp:inline>
+        </w:drawing>
+      </w:r>
+    </w:p>
+    <w:p>
+      <w:pPr>
+        <w:rPr>
+          <w:b/>
+          <w:sz w:val="36"/>
+          <w:szCs w:val="36"/>
+        </w:rPr>
+      </w:pPr>
+    </w:p>
+    <w:p>
+      <w:pPr>
+        <w:rPr>
+          <w:b/>
+          <w:sz w:val="36"/>
+          <w:szCs w:val="36"/>
+        </w:rPr>
+      </w:pPr>
     </w:p>
     <w:p>
       <w:pPr>
@@ -955,6 +963,17 @@
     <w:uiPriority w:val="99"/>
     <w:rsid w:val="00F154E9"/>
   </w:style>
+  <w:style w:type="character" w:styleId="Hyperlink">
+    <w:name w:val="Hyperlink"/>
+    <w:basedOn w:val="DefaultParagraphFont"/>
+    <w:uiPriority w:val="99"/>
+    <w:unhideWhenUsed/>
+    <w:rsid w:val="000357A8"/>
+    <w:rPr>
+      <w:color w:val="0563C1" w:themeColor="hyperlink"/>
+      <w:u w:val="single"/>
+    </w:rPr>
+  </w:style>
 </w:styles>
 </file>
 

</xml_diff>